<commit_message>
Actualizacion del documento final
</commit_message>
<xml_diff>
--- a/GestiondeFarmaciaFF.docx
+++ b/GestiondeFarmaciaFF.docx
@@ -15,7 +15,7 @@
           <w:lang w:eastAsia="es-PE"/>
         </w:rPr>
         <w:drawing>
-          <wp:anchor distT="0" distB="0" distL="114300" distR="114300" simplePos="0" relativeHeight="251661312" behindDoc="0" locked="0" layoutInCell="1" allowOverlap="1" wp14:anchorId="1B89D8F1" wp14:editId="12545192">
+          <wp:anchor distT="0" distB="0" distL="114300" distR="114300" simplePos="0" relativeHeight="251661312" behindDoc="0" locked="0" layoutInCell="1" allowOverlap="1" wp14:anchorId="702F3610" wp14:editId="5E3A06C9">
             <wp:simplePos x="0" y="0"/>
             <wp:positionH relativeFrom="column">
               <wp:posOffset>3642360</wp:posOffset>
@@ -70,6 +70,13 @@
           </wp:anchor>
         </w:drawing>
       </w:r>
+    </w:p>
+    <w:p>
+      <w:pPr>
+        <w:rPr>
+          <w:rFonts w:cs="Arial"/>
+        </w:rPr>
+      </w:pPr>
     </w:p>
     <w:p>
       <w:pPr>
@@ -499,8 +506,6 @@
                         </w:rPr>
                         <w:t>de</w:t>
                       </w:r>
-                      <w:bookmarkStart w:id="1" w:name="_GoBack"/>
-                      <w:bookmarkEnd w:id="1"/>
                       <w:proofErr w:type="gramEnd"/>
                       <w:r>
                         <w:rPr>
@@ -910,6 +915,7 @@
           <w:sz w:val="22"/>
           <w:szCs w:val="31"/>
         </w:rPr>
+        <w:lastRenderedPageBreak/>
         <w:t>201</w:t>
       </w:r>
       <w:r>
@@ -959,6 +965,7 @@
           <w:docPartUnique/>
         </w:docPartObj>
       </w:sdtPr>
+      <w:sdtEndPr/>
       <w:sdtContent>
         <w:p>
           <w:pPr>
@@ -4839,33 +4846,42 @@
         </w:rPr>
         <w:t xml:space="preserve"> </w:t>
       </w:r>
+      <w:proofErr w:type="spellStart"/>
       <w:r>
         <w:rPr>
           <w:rFonts w:cs="Arial"/>
           <w:sz w:val="24"/>
         </w:rPr>
-        <w:t>Av. Universitaria 385</w:t>
-      </w:r>
+        <w:t>Jr.Diamante</w:t>
+      </w:r>
+      <w:proofErr w:type="spellEnd"/>
       <w:r>
         <w:rPr>
           <w:rFonts w:cs="Arial"/>
           <w:sz w:val="24"/>
         </w:rPr>
-        <w:t>1</w:t>
+        <w:t xml:space="preserve"> S/N (cerca a mercado ASCAI), Los Olivos</w:t>
       </w:r>
       <w:r>
         <w:rPr>
           <w:rFonts w:cs="Arial"/>
           <w:sz w:val="24"/>
         </w:rPr>
-        <w:t>, Cercado de Lima 15109</w:t>
+        <w:t>,</w:t>
       </w:r>
       <w:r>
         <w:rPr>
           <w:rFonts w:cs="Arial"/>
           <w:sz w:val="24"/>
         </w:rPr>
-        <w:t xml:space="preserve">, paradero Santa Rosa,  </w:t>
+        <w:t xml:space="preserve"> referencia</w:t>
+      </w:r>
+      <w:r>
+        <w:rPr>
+          <w:rFonts w:cs="Arial"/>
+          <w:sz w:val="24"/>
+        </w:rPr>
+        <w:t xml:space="preserve"> paradero Santa Rosa,  </w:t>
       </w:r>
       <w:r>
         <w:rPr>
@@ -25451,27 +25467,36 @@
           <w:sz w:val="24"/>
         </w:rPr>
       </w:pPr>
-    </w:p>
-    <w:p>
-      <w:pPr>
-        <w:spacing w:after="0" w:line="360" w:lineRule="auto"/>
-        <w:jc w:val="center"/>
+      <w:r>
         <w:rPr>
           <w:rFonts w:cs="Arial"/>
           <w:b/>
+          <w:noProof/>
           <w:sz w:val="24"/>
-        </w:rPr>
-      </w:pPr>
-      <w:r>
-        <w:rPr>
-          <w:noProof/>
           <w:lang w:eastAsia="es-PE"/>
         </w:rPr>
+        <w:lastRenderedPageBreak/>
         <w:drawing>
-          <wp:inline distT="0" distB="0" distL="0" distR="0" wp14:anchorId="3E43FCBA" wp14:editId="1CE75D87">
-            <wp:extent cx="5172075" cy="5448300"/>
-            <wp:effectExtent l="0" t="0" r="9525" b="0"/>
-            <wp:docPr id="15" name="Imagen 15"/>
+          <wp:anchor distT="0" distB="0" distL="114300" distR="114300" simplePos="0" relativeHeight="251668480" behindDoc="1" locked="0" layoutInCell="1" allowOverlap="1" wp14:anchorId="52DFFBB3" wp14:editId="75C7D9FD">
+            <wp:simplePos x="0" y="0"/>
+            <wp:positionH relativeFrom="column">
+              <wp:posOffset>-3810</wp:posOffset>
+            </wp:positionH>
+            <wp:positionV relativeFrom="paragraph">
+              <wp:posOffset>3810</wp:posOffset>
+            </wp:positionV>
+            <wp:extent cx="5353050" cy="8515350"/>
+            <wp:effectExtent l="0" t="0" r="0" b="0"/>
+            <wp:wrapTight wrapText="bothSides">
+              <wp:wrapPolygon edited="0">
+                <wp:start x="0" y="0"/>
+                <wp:lineTo x="0" y="21552"/>
+                <wp:lineTo x="21523" y="21552"/>
+                <wp:lineTo x="21523" y="0"/>
+                <wp:lineTo x="0" y="0"/>
+              </wp:wrapPolygon>
+            </wp:wrapTight>
+            <wp:docPr id="34" name="Imagen 34" descr="C:\Users\Jesus\Downloads\IMG_20171129_194529.jpg"/>
             <wp:cNvGraphicFramePr>
               <a:graphicFrameLocks xmlns:a="http://schemas.openxmlformats.org/drawingml/2006/main" noChangeAspect="1"/>
             </wp:cNvGraphicFramePr>
@@ -25479,23 +25504,452 @@
               <a:graphicData uri="http://schemas.openxmlformats.org/drawingml/2006/picture">
                 <pic:pic xmlns:pic="http://schemas.openxmlformats.org/drawingml/2006/picture">
                   <pic:nvPicPr>
-                    <pic:cNvPr id="0" name=""/>
-                    <pic:cNvPicPr/>
+                    <pic:cNvPr id="0" name="Picture 2" descr="C:\Users\Jesus\Downloads\IMG_20171129_194529.jpg"/>
+                    <pic:cNvPicPr>
+                      <a:picLocks noChangeAspect="1" noChangeArrowheads="1"/>
+                    </pic:cNvPicPr>
                   </pic:nvPicPr>
                   <pic:blipFill>
-                    <a:blip r:embed="rId93"/>
+                    <a:blip r:embed="rId93" cstate="print">
+                      <a:extLst>
+                        <a:ext uri="{28A0092B-C50C-407E-A947-70E740481C1C}">
+                          <a14:useLocalDpi xmlns:a14="http://schemas.microsoft.com/office/drawing/2010/main" val="0"/>
+                        </a:ext>
+                      </a:extLst>
+                    </a:blip>
+                    <a:srcRect/>
                     <a:stretch>
                       <a:fillRect/>
                     </a:stretch>
                   </pic:blipFill>
-                  <pic:spPr>
+                  <pic:spPr bwMode="auto">
                     <a:xfrm>
                       <a:off x="0" y="0"/>
-                      <a:ext cx="5172075" cy="5448300"/>
+                      <a:ext cx="5353050" cy="8515350"/>
                     </a:xfrm>
                     <a:prstGeom prst="rect">
                       <a:avLst/>
                     </a:prstGeom>
+                    <a:noFill/>
+                    <a:ln>
+                      <a:noFill/>
+                    </a:ln>
+                  </pic:spPr>
+                </pic:pic>
+              </a:graphicData>
+            </a:graphic>
+            <wp14:sizeRelH relativeFrom="page">
+              <wp14:pctWidth>0</wp14:pctWidth>
+            </wp14:sizeRelH>
+            <wp14:sizeRelV relativeFrom="page">
+              <wp14:pctHeight>0</wp14:pctHeight>
+            </wp14:sizeRelV>
+          </wp:anchor>
+        </w:drawing>
+      </w:r>
+    </w:p>
+    <w:p>
+      <w:pPr>
+        <w:spacing w:after="0" w:line="360" w:lineRule="auto"/>
+        <w:jc w:val="left"/>
+        <w:rPr>
+          <w:rFonts w:cs="Arial"/>
+          <w:b/>
+          <w:sz w:val="24"/>
+        </w:rPr>
+      </w:pPr>
+    </w:p>
+    <w:p>
+      <w:pPr>
+        <w:spacing w:after="0" w:line="360" w:lineRule="auto"/>
+        <w:jc w:val="left"/>
+        <w:rPr>
+          <w:rFonts w:cs="Arial"/>
+          <w:b/>
+          <w:sz w:val="24"/>
+        </w:rPr>
+      </w:pPr>
+    </w:p>
+    <w:p>
+      <w:pPr>
+        <w:spacing w:after="0" w:line="360" w:lineRule="auto"/>
+        <w:jc w:val="left"/>
+        <w:rPr>
+          <w:rFonts w:cs="Arial"/>
+          <w:b/>
+          <w:sz w:val="24"/>
+        </w:rPr>
+      </w:pPr>
+    </w:p>
+    <w:p>
+      <w:pPr>
+        <w:spacing w:after="0" w:line="360" w:lineRule="auto"/>
+        <w:jc w:val="left"/>
+        <w:rPr>
+          <w:rFonts w:cs="Arial"/>
+          <w:b/>
+          <w:sz w:val="24"/>
+        </w:rPr>
+      </w:pPr>
+    </w:p>
+    <w:p>
+      <w:pPr>
+        <w:spacing w:after="0" w:line="360" w:lineRule="auto"/>
+        <w:jc w:val="left"/>
+        <w:rPr>
+          <w:rFonts w:cs="Arial"/>
+          <w:b/>
+          <w:sz w:val="24"/>
+        </w:rPr>
+      </w:pPr>
+    </w:p>
+    <w:p>
+      <w:pPr>
+        <w:spacing w:after="0" w:line="360" w:lineRule="auto"/>
+        <w:jc w:val="left"/>
+        <w:rPr>
+          <w:rFonts w:cs="Arial"/>
+          <w:b/>
+          <w:sz w:val="24"/>
+        </w:rPr>
+      </w:pPr>
+    </w:p>
+    <w:p>
+      <w:pPr>
+        <w:spacing w:after="0" w:line="360" w:lineRule="auto"/>
+        <w:jc w:val="left"/>
+        <w:rPr>
+          <w:rFonts w:cs="Arial"/>
+          <w:b/>
+          <w:sz w:val="24"/>
+        </w:rPr>
+      </w:pPr>
+    </w:p>
+    <w:p>
+      <w:pPr>
+        <w:spacing w:after="0" w:line="360" w:lineRule="auto"/>
+        <w:jc w:val="left"/>
+        <w:rPr>
+          <w:rFonts w:cs="Arial"/>
+          <w:b/>
+          <w:sz w:val="24"/>
+        </w:rPr>
+      </w:pPr>
+    </w:p>
+    <w:p>
+      <w:pPr>
+        <w:spacing w:after="0" w:line="360" w:lineRule="auto"/>
+        <w:jc w:val="left"/>
+        <w:rPr>
+          <w:rFonts w:cs="Arial"/>
+          <w:b/>
+          <w:sz w:val="24"/>
+        </w:rPr>
+      </w:pPr>
+    </w:p>
+    <w:p>
+      <w:pPr>
+        <w:spacing w:after="0" w:line="360" w:lineRule="auto"/>
+        <w:jc w:val="left"/>
+        <w:rPr>
+          <w:rFonts w:cs="Arial"/>
+          <w:b/>
+          <w:sz w:val="24"/>
+        </w:rPr>
+      </w:pPr>
+    </w:p>
+    <w:p>
+      <w:pPr>
+        <w:spacing w:after="0" w:line="360" w:lineRule="auto"/>
+        <w:jc w:val="left"/>
+        <w:rPr>
+          <w:rFonts w:cs="Arial"/>
+          <w:b/>
+          <w:sz w:val="24"/>
+        </w:rPr>
+      </w:pPr>
+    </w:p>
+    <w:p>
+      <w:pPr>
+        <w:spacing w:after="0" w:line="360" w:lineRule="auto"/>
+        <w:jc w:val="left"/>
+        <w:rPr>
+          <w:rFonts w:cs="Arial"/>
+          <w:b/>
+          <w:sz w:val="24"/>
+        </w:rPr>
+      </w:pPr>
+    </w:p>
+    <w:p>
+      <w:pPr>
+        <w:spacing w:after="0" w:line="360" w:lineRule="auto"/>
+        <w:jc w:val="left"/>
+        <w:rPr>
+          <w:rFonts w:cs="Arial"/>
+          <w:b/>
+          <w:sz w:val="24"/>
+        </w:rPr>
+      </w:pPr>
+    </w:p>
+    <w:p>
+      <w:pPr>
+        <w:spacing w:after="0" w:line="360" w:lineRule="auto"/>
+        <w:jc w:val="center"/>
+        <w:rPr>
+          <w:rFonts w:cs="Arial"/>
+          <w:b/>
+          <w:sz w:val="24"/>
+        </w:rPr>
+      </w:pPr>
+    </w:p>
+    <w:p>
+      <w:pPr>
+        <w:spacing w:after="0" w:line="360" w:lineRule="auto"/>
+        <w:jc w:val="left"/>
+        <w:rPr>
+          <w:rFonts w:cs="Arial"/>
+          <w:b/>
+          <w:sz w:val="24"/>
+        </w:rPr>
+      </w:pPr>
+    </w:p>
+    <w:p>
+      <w:pPr>
+        <w:spacing w:after="0" w:line="360" w:lineRule="auto"/>
+        <w:jc w:val="left"/>
+        <w:rPr>
+          <w:rFonts w:cs="Arial"/>
+          <w:b/>
+          <w:sz w:val="24"/>
+        </w:rPr>
+      </w:pPr>
+    </w:p>
+    <w:p>
+      <w:pPr>
+        <w:spacing w:after="0" w:line="360" w:lineRule="auto"/>
+        <w:jc w:val="left"/>
+        <w:rPr>
+          <w:rFonts w:cs="Arial"/>
+          <w:b/>
+          <w:sz w:val="24"/>
+        </w:rPr>
+      </w:pPr>
+    </w:p>
+    <w:p>
+      <w:pPr>
+        <w:spacing w:after="0" w:line="360" w:lineRule="auto"/>
+        <w:jc w:val="left"/>
+        <w:rPr>
+          <w:rFonts w:cs="Arial"/>
+          <w:b/>
+          <w:sz w:val="24"/>
+        </w:rPr>
+      </w:pPr>
+    </w:p>
+    <w:p>
+      <w:pPr>
+        <w:spacing w:after="0" w:line="360" w:lineRule="auto"/>
+        <w:jc w:val="left"/>
+        <w:rPr>
+          <w:rFonts w:cs="Arial"/>
+          <w:b/>
+          <w:sz w:val="24"/>
+        </w:rPr>
+      </w:pPr>
+    </w:p>
+    <w:p>
+      <w:pPr>
+        <w:spacing w:after="0" w:line="360" w:lineRule="auto"/>
+        <w:jc w:val="left"/>
+        <w:rPr>
+          <w:rFonts w:cs="Arial"/>
+          <w:b/>
+          <w:sz w:val="24"/>
+        </w:rPr>
+      </w:pPr>
+    </w:p>
+    <w:p>
+      <w:pPr>
+        <w:spacing w:after="0" w:line="360" w:lineRule="auto"/>
+        <w:jc w:val="left"/>
+        <w:rPr>
+          <w:rFonts w:cs="Arial"/>
+          <w:b/>
+          <w:sz w:val="24"/>
+        </w:rPr>
+      </w:pPr>
+    </w:p>
+    <w:p>
+      <w:pPr>
+        <w:spacing w:after="0" w:line="360" w:lineRule="auto"/>
+        <w:jc w:val="left"/>
+        <w:rPr>
+          <w:rFonts w:cs="Arial"/>
+          <w:b/>
+          <w:sz w:val="24"/>
+        </w:rPr>
+      </w:pPr>
+    </w:p>
+    <w:p>
+      <w:pPr>
+        <w:spacing w:after="0" w:line="360" w:lineRule="auto"/>
+        <w:jc w:val="left"/>
+        <w:rPr>
+          <w:rFonts w:cs="Arial"/>
+          <w:b/>
+          <w:sz w:val="24"/>
+        </w:rPr>
+      </w:pPr>
+    </w:p>
+    <w:p>
+      <w:pPr>
+        <w:spacing w:after="0" w:line="360" w:lineRule="auto"/>
+        <w:jc w:val="left"/>
+        <w:rPr>
+          <w:rFonts w:cs="Arial"/>
+          <w:b/>
+          <w:sz w:val="24"/>
+        </w:rPr>
+      </w:pPr>
+    </w:p>
+    <w:p>
+      <w:pPr>
+        <w:spacing w:after="0" w:line="360" w:lineRule="auto"/>
+        <w:jc w:val="left"/>
+        <w:rPr>
+          <w:rFonts w:cs="Arial"/>
+          <w:b/>
+          <w:sz w:val="24"/>
+        </w:rPr>
+      </w:pPr>
+    </w:p>
+    <w:p>
+      <w:pPr>
+        <w:spacing w:after="0" w:line="360" w:lineRule="auto"/>
+        <w:jc w:val="left"/>
+        <w:rPr>
+          <w:rFonts w:cs="Arial"/>
+          <w:b/>
+          <w:sz w:val="24"/>
+        </w:rPr>
+      </w:pPr>
+    </w:p>
+    <w:p>
+      <w:pPr>
+        <w:spacing w:after="0" w:line="360" w:lineRule="auto"/>
+        <w:jc w:val="left"/>
+        <w:rPr>
+          <w:rFonts w:cs="Arial"/>
+          <w:b/>
+          <w:sz w:val="24"/>
+        </w:rPr>
+      </w:pPr>
+    </w:p>
+    <w:p>
+      <w:pPr>
+        <w:spacing w:after="0" w:line="360" w:lineRule="auto"/>
+        <w:jc w:val="left"/>
+        <w:rPr>
+          <w:rFonts w:cs="Arial"/>
+          <w:b/>
+          <w:sz w:val="24"/>
+        </w:rPr>
+      </w:pPr>
+    </w:p>
+    <w:p>
+      <w:pPr>
+        <w:spacing w:after="0" w:line="360" w:lineRule="auto"/>
+        <w:jc w:val="left"/>
+        <w:rPr>
+          <w:rFonts w:cs="Arial"/>
+          <w:b/>
+          <w:sz w:val="24"/>
+        </w:rPr>
+      </w:pPr>
+    </w:p>
+    <w:p>
+      <w:pPr>
+        <w:spacing w:after="0" w:line="360" w:lineRule="auto"/>
+        <w:jc w:val="left"/>
+        <w:rPr>
+          <w:rFonts w:cs="Arial"/>
+          <w:b/>
+          <w:sz w:val="24"/>
+        </w:rPr>
+      </w:pPr>
+    </w:p>
+    <w:p>
+      <w:pPr>
+        <w:spacing w:after="0" w:line="360" w:lineRule="auto"/>
+        <w:jc w:val="left"/>
+        <w:rPr>
+          <w:rFonts w:cs="Arial"/>
+          <w:b/>
+          <w:sz w:val="24"/>
+        </w:rPr>
+      </w:pPr>
+    </w:p>
+    <w:p>
+      <w:pPr>
+        <w:spacing w:after="0" w:line="360" w:lineRule="auto"/>
+        <w:jc w:val="center"/>
+        <w:rPr>
+          <w:rFonts w:cs="Arial"/>
+          <w:b/>
+          <w:sz w:val="24"/>
+        </w:rPr>
+      </w:pPr>
+      <w:r>
+        <w:rPr>
+          <w:rFonts w:cs="Arial"/>
+          <w:b/>
+          <w:noProof/>
+          <w:sz w:val="24"/>
+          <w:lang w:eastAsia="es-PE"/>
+        </w:rPr>
+        <w:lastRenderedPageBreak/>
+        <w:drawing>
+          <wp:inline distT="0" distB="0" distL="0" distR="0">
+            <wp:extent cx="5000625" cy="8448675"/>
+            <wp:effectExtent l="0" t="0" r="9525" b="9525"/>
+            <wp:docPr id="35" name="Imagen 35" descr="C:\Users\Jesus\Downloads\IMG_20171129_194909.jpg"/>
+            <wp:cNvGraphicFramePr>
+              <a:graphicFrameLocks xmlns:a="http://schemas.openxmlformats.org/drawingml/2006/main" noChangeAspect="1"/>
+            </wp:cNvGraphicFramePr>
+            <a:graphic xmlns:a="http://schemas.openxmlformats.org/drawingml/2006/main">
+              <a:graphicData uri="http://schemas.openxmlformats.org/drawingml/2006/picture">
+                <pic:pic xmlns:pic="http://schemas.openxmlformats.org/drawingml/2006/picture">
+                  <pic:nvPicPr>
+                    <pic:cNvPr id="0" name="Picture 3" descr="C:\Users\Jesus\Downloads\IMG_20171129_194909.jpg"/>
+                    <pic:cNvPicPr>
+                      <a:picLocks noChangeAspect="1" noChangeArrowheads="1"/>
+                    </pic:cNvPicPr>
+                  </pic:nvPicPr>
+                  <pic:blipFill>
+                    <a:blip r:embed="rId94" cstate="print">
+                      <a:extLst>
+                        <a:ext uri="{28A0092B-C50C-407E-A947-70E740481C1C}">
+                          <a14:useLocalDpi xmlns:a14="http://schemas.microsoft.com/office/drawing/2010/main" val="0"/>
+                        </a:ext>
+                      </a:extLst>
+                    </a:blip>
+                    <a:srcRect/>
+                    <a:stretch>
+                      <a:fillRect/>
+                    </a:stretch>
+                  </pic:blipFill>
+                  <pic:spPr bwMode="auto">
+                    <a:xfrm>
+                      <a:off x="0" y="0"/>
+                      <a:ext cx="5000625" cy="8448675"/>
+                    </a:xfrm>
+                    <a:prstGeom prst="rect">
+                      <a:avLst/>
+                    </a:prstGeom>
+                    <a:noFill/>
+                    <a:ln>
+                      <a:noFill/>
+                    </a:ln>
                   </pic:spPr>
                 </pic:pic>
               </a:graphicData>
@@ -25503,6 +25957,173 @@
           </wp:inline>
         </w:drawing>
       </w:r>
+      <w:bookmarkStart w:id="286" w:name="_GoBack"/>
+      <w:bookmarkEnd w:id="286"/>
+    </w:p>
+    <w:p>
+      <w:pPr>
+        <w:spacing w:after="0" w:line="360" w:lineRule="auto"/>
+        <w:jc w:val="left"/>
+        <w:rPr>
+          <w:rFonts w:cs="Arial"/>
+          <w:b/>
+          <w:sz w:val="24"/>
+        </w:rPr>
+      </w:pPr>
+    </w:p>
+    <w:p>
+      <w:pPr>
+        <w:spacing w:after="0" w:line="360" w:lineRule="auto"/>
+        <w:jc w:val="left"/>
+        <w:rPr>
+          <w:rFonts w:cs="Arial"/>
+          <w:b/>
+          <w:sz w:val="24"/>
+        </w:rPr>
+      </w:pPr>
+    </w:p>
+    <w:p>
+      <w:pPr>
+        <w:spacing w:after="0" w:line="360" w:lineRule="auto"/>
+        <w:jc w:val="left"/>
+        <w:rPr>
+          <w:rFonts w:cs="Arial"/>
+          <w:b/>
+          <w:sz w:val="24"/>
+        </w:rPr>
+      </w:pPr>
+    </w:p>
+    <w:p>
+      <w:pPr>
+        <w:spacing w:after="0" w:line="360" w:lineRule="auto"/>
+        <w:jc w:val="left"/>
+        <w:rPr>
+          <w:rFonts w:cs="Arial"/>
+          <w:b/>
+          <w:sz w:val="24"/>
+        </w:rPr>
+      </w:pPr>
+    </w:p>
+    <w:p>
+      <w:pPr>
+        <w:spacing w:after="0" w:line="360" w:lineRule="auto"/>
+        <w:jc w:val="left"/>
+        <w:rPr>
+          <w:rFonts w:cs="Arial"/>
+          <w:b/>
+          <w:sz w:val="24"/>
+        </w:rPr>
+      </w:pPr>
+    </w:p>
+    <w:p>
+      <w:pPr>
+        <w:spacing w:after="0" w:line="360" w:lineRule="auto"/>
+        <w:jc w:val="left"/>
+        <w:rPr>
+          <w:rFonts w:cs="Arial"/>
+          <w:b/>
+          <w:sz w:val="24"/>
+        </w:rPr>
+      </w:pPr>
+    </w:p>
+    <w:p>
+      <w:pPr>
+        <w:spacing w:after="0" w:line="360" w:lineRule="auto"/>
+        <w:jc w:val="left"/>
+        <w:rPr>
+          <w:rFonts w:cs="Arial"/>
+          <w:b/>
+          <w:sz w:val="24"/>
+        </w:rPr>
+      </w:pPr>
+    </w:p>
+    <w:p>
+      <w:pPr>
+        <w:spacing w:after="0" w:line="360" w:lineRule="auto"/>
+        <w:jc w:val="left"/>
+        <w:rPr>
+          <w:rFonts w:cs="Arial"/>
+          <w:b/>
+          <w:sz w:val="24"/>
+        </w:rPr>
+      </w:pPr>
+    </w:p>
+    <w:p>
+      <w:pPr>
+        <w:spacing w:after="0" w:line="360" w:lineRule="auto"/>
+        <w:jc w:val="left"/>
+        <w:rPr>
+          <w:rFonts w:cs="Arial"/>
+          <w:b/>
+          <w:sz w:val="24"/>
+        </w:rPr>
+      </w:pPr>
+    </w:p>
+    <w:p>
+      <w:pPr>
+        <w:spacing w:after="0" w:line="360" w:lineRule="auto"/>
+        <w:jc w:val="left"/>
+        <w:rPr>
+          <w:rFonts w:cs="Arial"/>
+          <w:b/>
+          <w:sz w:val="24"/>
+        </w:rPr>
+      </w:pPr>
+    </w:p>
+    <w:p>
+      <w:pPr>
+        <w:spacing w:after="0" w:line="360" w:lineRule="auto"/>
+        <w:jc w:val="left"/>
+        <w:rPr>
+          <w:rFonts w:cs="Arial"/>
+          <w:b/>
+          <w:sz w:val="24"/>
+        </w:rPr>
+      </w:pPr>
+    </w:p>
+    <w:p>
+      <w:pPr>
+        <w:spacing w:after="0" w:line="360" w:lineRule="auto"/>
+        <w:jc w:val="left"/>
+        <w:rPr>
+          <w:rFonts w:cs="Arial"/>
+          <w:b/>
+          <w:sz w:val="24"/>
+        </w:rPr>
+      </w:pPr>
+    </w:p>
+    <w:p>
+      <w:pPr>
+        <w:spacing w:after="0" w:line="360" w:lineRule="auto"/>
+        <w:jc w:val="left"/>
+        <w:rPr>
+          <w:rFonts w:cs="Arial"/>
+          <w:b/>
+          <w:sz w:val="24"/>
+        </w:rPr>
+      </w:pPr>
+    </w:p>
+    <w:p>
+      <w:pPr>
+        <w:spacing w:after="0" w:line="360" w:lineRule="auto"/>
+        <w:jc w:val="left"/>
+        <w:rPr>
+          <w:rFonts w:cs="Arial"/>
+          <w:b/>
+          <w:sz w:val="24"/>
+        </w:rPr>
+      </w:pPr>
+    </w:p>
+    <w:p>
+      <w:pPr>
+        <w:spacing w:after="0" w:line="360" w:lineRule="auto"/>
+        <w:jc w:val="left"/>
+        <w:rPr>
+          <w:rFonts w:cs="Arial"/>
+          <w:b/>
+          <w:sz w:val="24"/>
+        </w:rPr>
+      </w:pPr>
     </w:p>
     <w:p>
       <w:pPr>
@@ -25612,16 +26233,15 @@
         </w:numPr>
         <w:ind w:left="360" w:hanging="360"/>
       </w:pPr>
-      <w:bookmarkStart w:id="286" w:name="_Toc499106749"/>
-      <w:bookmarkStart w:id="287" w:name="_Toc499561930"/>
-      <w:bookmarkStart w:id="288" w:name="_Toc499615326"/>
-      <w:r>
-        <w:lastRenderedPageBreak/>
+      <w:bookmarkStart w:id="287" w:name="_Toc499106749"/>
+      <w:bookmarkStart w:id="288" w:name="_Toc499561930"/>
+      <w:bookmarkStart w:id="289" w:name="_Toc499615326"/>
+      <w:r>
         <w:t>CONCLUSIONES</w:t>
       </w:r>
-      <w:bookmarkEnd w:id="286"/>
       <w:bookmarkEnd w:id="287"/>
       <w:bookmarkEnd w:id="288"/>
+      <w:bookmarkEnd w:id="289"/>
     </w:p>
     <w:p>
       <w:pPr>
@@ -25827,16 +26447,16 @@
           <w:rFonts w:cs="Arial"/>
         </w:rPr>
       </w:pPr>
-      <w:bookmarkStart w:id="289" w:name="_Toc499561931"/>
-      <w:bookmarkStart w:id="290" w:name="_Toc499615327"/>
+      <w:bookmarkStart w:id="290" w:name="_Toc499561931"/>
+      <w:bookmarkStart w:id="291" w:name="_Toc499615327"/>
       <w:r>
         <w:rPr>
           <w:rFonts w:cs="Arial"/>
         </w:rPr>
         <w:t>RECOMENDACIONES</w:t>
       </w:r>
-      <w:bookmarkEnd w:id="289"/>
       <w:bookmarkEnd w:id="290"/>
+      <w:bookmarkEnd w:id="291"/>
     </w:p>
     <w:p>
       <w:pPr>
@@ -25849,7 +26469,6 @@
           <w:rFonts w:ascii="Arial" w:hAnsi="Arial" w:cs="Arial"/>
         </w:rPr>
       </w:pPr>
-      <w:bookmarkStart w:id="291" w:name="_GoBack"/>
       <w:r>
         <w:rPr>
           <w:rFonts w:ascii="Arial" w:hAnsi="Arial" w:cs="Arial"/>
@@ -26151,7 +26770,6 @@
         <w:t xml:space="preserve"> que se presente durante el proyecto.</w:t>
       </w:r>
     </w:p>
-    <w:bookmarkEnd w:id="291"/>
     <w:p>
       <w:pPr>
         <w:spacing w:after="0" w:line="360" w:lineRule="auto"/>
@@ -26324,6 +26942,7 @@
         <w:id w:val="-573587230"/>
         <w:bibliography/>
       </w:sdtPr>
+      <w:sdtEndPr/>
       <w:sdtContent>
         <w:p>
           <w:pPr>
@@ -26564,7 +27183,7 @@
       </w:sdtContent>
     </w:sdt>
     <w:sectPr>
-      <w:headerReference w:type="default" r:id="rId94"/>
+      <w:headerReference w:type="default" r:id="rId95"/>
       <w:pgSz w:w="11907" w:h="16840" w:code="9"/>
       <w:pgMar w:top="1418" w:right="1418" w:bottom="1418" w:left="1701" w:header="709" w:footer="709" w:gutter="0"/>
       <w:cols w:space="708"/>
@@ -26694,7 +27313,7 @@
               <w:noProof/>
               <w:sz w:val="16"/>
             </w:rPr>
-            <w:t>45</w:t>
+            <w:t>44</w:t>
           </w:r>
           <w:r>
             <w:rPr>
@@ -26920,7 +27539,21 @@
               <w:rFonts w:cs="Arial"/>
               <w:sz w:val="16"/>
             </w:rPr>
-            <w:t>Sistema Botica</w:t>
+            <w:t>Siste</w:t>
+          </w:r>
+          <w:r>
+            <w:rPr>
+              <w:rFonts w:cs="Arial"/>
+              <w:sz w:val="16"/>
+            </w:rPr>
+            <w:t>ma para la Gestión de Ventas de u</w:t>
+          </w:r>
+          <w:r>
+            <w:rPr>
+              <w:rFonts w:cs="Arial"/>
+              <w:sz w:val="16"/>
+            </w:rPr>
+            <w:t>na farmacia</w:t>
           </w:r>
         </w:p>
       </w:tc>
@@ -33184,7 +33817,7 @@
 </file>
 
 <file path=customXml/itemProps1.xml><?xml version="1.0" encoding="utf-8"?>
-<ds:datastoreItem xmlns:ds="http://schemas.openxmlformats.org/officeDocument/2006/customXml" ds:itemID="{F4482BB3-398D-4E35-9862-09B00EB016F2}">
+<ds:datastoreItem xmlns:ds="http://schemas.openxmlformats.org/officeDocument/2006/customXml" ds:itemID="{E833DA12-7A43-44DD-8017-78545CEEB32C}">
   <ds:schemaRefs>
     <ds:schemaRef ds:uri="http://schemas.openxmlformats.org/officeDocument/2006/bibliography"/>
   </ds:schemaRefs>

</xml_diff>